<commit_message>
Added Entities in Super Market - ERD.drawio File...
</commit_message>
<xml_diff>
--- a/2-Alia Magdy-Super Market-Phase 1.docx
+++ b/2-Alia Magdy-Super Market-Phase 1.docx
@@ -225,8 +225,8 @@
           <w:rFonts w:asciiTheme="majorBidi" w:hAnsiTheme="majorBidi" w:cstheme="majorBidi"/>
           <w:b/>
           <w:bCs/>
-          <w:sz w:val="40"/>
-          <w:szCs w:val="40"/>
+          <w:sz w:val="72"/>
+          <w:szCs w:val="72"/>
           <w:lang w:bidi="ar-EG"/>
         </w:rPr>
       </w:pPr>
@@ -236,11 +236,11 @@
         <w:ind w:left="-360" w:right="-360"/>
         <w:jc w:val="center"/>
         <w:rPr>
-          <w:rFonts w:asciiTheme="majorBidi" w:hAnsiTheme="majorBidi" w:cstheme="majorBidi" w:hint="cs"/>
-          <w:b/>
-          <w:bCs/>
-          <w:sz w:val="52"/>
-          <w:szCs w:val="52"/>
+          <w:rFonts w:asciiTheme="majorBidi" w:hAnsiTheme="majorBidi" w:cstheme="majorBidi"/>
+          <w:b/>
+          <w:bCs/>
+          <w:sz w:val="56"/>
+          <w:szCs w:val="56"/>
           <w:rtl/>
           <w:lang w:bidi="ar-EG"/>
         </w:rPr>
@@ -250,44 +250,11 @@
           <w:rFonts w:asciiTheme="majorBidi" w:hAnsiTheme="majorBidi" w:cstheme="majorBidi"/>
           <w:b/>
           <w:bCs/>
-          <w:sz w:val="52"/>
-          <w:szCs w:val="52"/>
-          <w:lang w:bidi="ar-EG"/>
-        </w:rPr>
-        <w:t xml:space="preserve">IS211: </w:t>
-      </w:r>
-      <w:r>
-        <w:rPr>
-          <w:rFonts w:asciiTheme="majorBidi" w:hAnsiTheme="majorBidi" w:cstheme="majorBidi"/>
-          <w:b/>
-          <w:bCs/>
-          <w:sz w:val="52"/>
-          <w:szCs w:val="52"/>
-          <w:lang w:bidi="ar-EG"/>
-        </w:rPr>
-        <w:t>Introduction to Database</w:t>
-      </w:r>
-      <w:r>
-        <w:rPr>
-          <w:rFonts w:asciiTheme="majorBidi" w:hAnsiTheme="majorBidi" w:cstheme="majorBidi"/>
-          <w:b/>
-          <w:bCs/>
-          <w:sz w:val="52"/>
-          <w:szCs w:val="52"/>
-          <w:lang w:bidi="ar-EG"/>
-        </w:rPr>
-        <w:t xml:space="preserve"> </w:t>
-      </w:r>
-      <w:r>
-        <w:rPr>
-          <w:rFonts w:asciiTheme="majorBidi" w:hAnsiTheme="majorBidi" w:cstheme="majorBidi"/>
-          <w:b/>
-          <w:bCs/>
-          <w:sz w:val="52"/>
-          <w:szCs w:val="52"/>
-          <w:lang w:bidi="ar-EG"/>
-        </w:rPr>
-        <w:t>Systems</w:t>
+          <w:sz w:val="56"/>
+          <w:szCs w:val="56"/>
+          <w:lang w:bidi="ar-EG"/>
+        </w:rPr>
+        <w:t>IS211: Introduction to Database Systems</w:t>
       </w:r>
     </w:p>
     <w:p>
@@ -297,8 +264,8 @@
           <w:rFonts w:asciiTheme="majorBidi" w:hAnsiTheme="majorBidi" w:cstheme="majorBidi"/>
           <w:b/>
           <w:bCs/>
-          <w:sz w:val="96"/>
-          <w:szCs w:val="96"/>
+          <w:sz w:val="72"/>
+          <w:szCs w:val="72"/>
           <w:lang w:bidi="ar-EG"/>
         </w:rPr>
       </w:pPr>
@@ -616,16 +583,7 @@
           <w:szCs w:val="32"/>
           <w:lang w:bidi="ar-EG"/>
         </w:rPr>
-        <w:t>S20</w:t>
-      </w:r>
-      <w:r>
-        <w:rPr>
-          <w:rFonts w:asciiTheme="majorBidi" w:hAnsiTheme="majorBidi" w:cstheme="majorBidi"/>
-          <w:sz w:val="32"/>
-          <w:szCs w:val="32"/>
-          <w:lang w:bidi="ar-EG"/>
-        </w:rPr>
-        <w:t>)</w:t>
+        <w:t>S20)</w:t>
       </w:r>
       <w:r>
         <w:rPr>
@@ -806,14 +764,6 @@
           <w:lang w:bidi="ar-EG"/>
         </w:rPr>
         <w:tab/>
-      </w:r>
-      <w:r>
-        <w:rPr>
-          <w:rFonts w:asciiTheme="majorBidi" w:hAnsiTheme="majorBidi" w:cstheme="majorBidi"/>
-          <w:sz w:val="32"/>
-          <w:szCs w:val="32"/>
-          <w:lang w:bidi="ar-EG"/>
-        </w:rPr>
         <w:t>(S20)</w:t>
       </w:r>
       <w:r>
@@ -867,42 +817,25 @@
           <w:szCs w:val="32"/>
           <w:lang w:bidi="ar-EG"/>
         </w:rPr>
-        <w:t>Mohammed Atef Abd El-Kader</w:t>
-      </w:r>
-      <w:r>
-        <w:rPr>
-          <w:rFonts w:asciiTheme="majorBidi" w:hAnsiTheme="majorBidi" w:cstheme="majorBidi"/>
-          <w:sz w:val="32"/>
-          <w:szCs w:val="32"/>
-          <w:lang w:bidi="ar-EG"/>
-        </w:rPr>
-        <w:t xml:space="preserve"> </w:t>
-      </w:r>
-      <w:r>
-        <w:rPr>
-          <w:rFonts w:asciiTheme="majorBidi" w:hAnsiTheme="majorBidi" w:cstheme="majorBidi"/>
-          <w:sz w:val="32"/>
-          <w:szCs w:val="32"/>
-          <w:lang w:bidi="ar-EG"/>
-        </w:rPr>
-        <w:tab/>
-      </w:r>
-      <w:r>
-        <w:rPr>
-          <w:rFonts w:asciiTheme="majorBidi" w:hAnsiTheme="majorBidi" w:cstheme="majorBidi"/>
-          <w:sz w:val="32"/>
-          <w:szCs w:val="32"/>
-          <w:lang w:bidi="ar-EG"/>
-        </w:rPr>
-        <w:tab/>
-      </w:r>
-      <w:r>
-        <w:rPr>
-          <w:rFonts w:asciiTheme="majorBidi" w:hAnsiTheme="majorBidi" w:cstheme="majorBidi"/>
-          <w:sz w:val="32"/>
-          <w:szCs w:val="32"/>
-          <w:lang w:bidi="ar-EG"/>
-        </w:rPr>
+        <w:t xml:space="preserve">Mohammed Atef Abd El-Kader </w:t>
+      </w:r>
+      <w:r>
+        <w:rPr>
+          <w:rFonts w:asciiTheme="majorBidi" w:hAnsiTheme="majorBidi" w:cstheme="majorBidi"/>
+          <w:sz w:val="32"/>
+          <w:szCs w:val="32"/>
+          <w:lang w:bidi="ar-EG"/>
+        </w:rPr>
+        <w:tab/>
+      </w:r>
+      <w:r>
+        <w:rPr>
+          <w:rFonts w:asciiTheme="majorBidi" w:hAnsiTheme="majorBidi" w:cstheme="majorBidi"/>
+          <w:sz w:val="32"/>
+          <w:szCs w:val="32"/>
+          <w:lang w:bidi="ar-EG"/>
+        </w:rPr>
+        <w:tab/>
         <w:t>(S20)</w:t>
       </w:r>
       <w:r>
@@ -1017,35 +950,20 @@
           <w:rFonts w:asciiTheme="majorBidi" w:hAnsiTheme="majorBidi" w:cstheme="majorBidi"/>
           <w:b/>
           <w:bCs/>
+          <w:lang w:bidi="ar-EG"/>
+        </w:rPr>
+      </w:pPr>
+      <w:r>
+        <w:rPr>
+          <w:rFonts w:asciiTheme="majorBidi" w:hAnsiTheme="majorBidi" w:cstheme="majorBidi"/>
+          <w:b/>
+          <w:bCs/>
           <w:sz w:val="44"/>
           <w:szCs w:val="44"/>
           <w:lang w:bidi="ar-EG"/>
         </w:rPr>
-      </w:pPr>
-      <w:r>
-        <w:rPr>
-          <w:rFonts w:asciiTheme="majorBidi" w:hAnsiTheme="majorBidi" w:cstheme="majorBidi"/>
-          <w:b/>
-          <w:bCs/>
-          <w:sz w:val="44"/>
-          <w:szCs w:val="44"/>
-          <w:lang w:bidi="ar-EG"/>
-        </w:rPr>
         <w:br w:type="page"/>
       </w:r>
-    </w:p>
-    <w:p>
-      <w:pPr>
-        <w:ind w:right="-360"/>
-        <w:rPr>
-          <w:rFonts w:asciiTheme="majorBidi" w:hAnsiTheme="majorBidi" w:cstheme="majorBidi"/>
-          <w:b/>
-          <w:bCs/>
-          <w:sz w:val="44"/>
-          <w:szCs w:val="44"/>
-          <w:lang w:bidi="ar-EG"/>
-        </w:rPr>
-      </w:pPr>
     </w:p>
     <w:sectPr>
       <w:pgSz w:w="12240" w:h="15840"/>
@@ -1839,6 +1757,7 @@
   <w:style w:type="character" w:default="1" w:styleId="DefaultParagraphFont">
     <w:name w:val="Default Paragraph Font"/>
     <w:uiPriority w:val="1"/>
+    <w:semiHidden/>
     <w:unhideWhenUsed/>
   </w:style>
   <w:style w:type="table" w:default="1" w:styleId="TableNormal">

</xml_diff>

<commit_message>
Added SQLQuery.sql & Edited ERD.drawio...
</commit_message>
<xml_diff>
--- a/2-Alia Magdy-Super Market-Phase 1.docx
+++ b/2-Alia Magdy-Super Market-Phase 1.docx
@@ -259,7 +259,7 @@
     </w:p>
     <w:p>
       <w:pPr>
-        <w:ind w:right="-360"/>
+        <w:ind w:left="-360" w:right="-360"/>
         <w:rPr>
           <w:rFonts w:asciiTheme="majorBidi" w:hAnsiTheme="majorBidi" w:cstheme="majorBidi"/>
           <w:b/>
@@ -320,7 +320,7 @@
     </w:p>
     <w:p>
       <w:pPr>
-        <w:ind w:right="-360"/>
+        <w:ind w:left="-360" w:right="-360"/>
         <w:jc w:val="center"/>
         <w:rPr>
           <w:rFonts w:asciiTheme="majorBidi" w:hAnsiTheme="majorBidi" w:cstheme="majorBidi"/>
@@ -345,7 +345,7 @@
     </w:p>
     <w:p>
       <w:pPr>
-        <w:ind w:right="-360"/>
+        <w:ind w:left="-360" w:right="-360"/>
         <w:jc w:val="center"/>
         <w:rPr>
           <w:rFonts w:asciiTheme="majorBidi" w:hAnsiTheme="majorBidi" w:cstheme="majorBidi"/>
@@ -521,6 +521,25 @@
       </w:r>
       <w:r>
         <w:rPr>
+          <w:rFonts w:asciiTheme="majorBidi" w:hAnsiTheme="majorBidi" w:cstheme="majorBidi" w:hint="cs"/>
+          <w:sz w:val="32"/>
+          <w:szCs w:val="32"/>
+          <w:rtl/>
+          <w:lang w:bidi="ar-EG"/>
+        </w:rPr>
+        <w:t xml:space="preserve"> </w:t>
+      </w:r>
+      <w:r>
+        <w:rPr>
+          <w:rFonts w:asciiTheme="majorBidi" w:hAnsiTheme="majorBidi" w:cstheme="majorBidi"/>
+          <w:sz w:val="32"/>
+          <w:szCs w:val="32"/>
+          <w:lang w:bidi="ar-EG"/>
+        </w:rPr>
+        <w:t>Demian</w:t>
+      </w:r>
+      <w:r>
+        <w:rPr>
           <w:rFonts w:asciiTheme="majorBidi" w:hAnsiTheme="majorBidi" w:cstheme="majorBidi"/>
           <w:sz w:val="32"/>
           <w:szCs w:val="32"/>
@@ -528,16 +547,6 @@
         </w:rPr>
         <w:tab/>
       </w:r>
-      <w:proofErr w:type="gramStart"/>
-      <w:r>
-        <w:rPr>
-          <w:rFonts w:asciiTheme="majorBidi" w:hAnsiTheme="majorBidi" w:cstheme="majorBidi"/>
-          <w:sz w:val="32"/>
-          <w:szCs w:val="32"/>
-          <w:lang w:bidi="ar-EG"/>
-        </w:rPr>
-        <w:t>Demian</w:t>
-      </w:r>
       <w:r>
         <w:rPr>
           <w:rFonts w:asciiTheme="majorBidi" w:hAnsiTheme="majorBidi" w:cstheme="majorBidi"/>
@@ -564,26 +573,7 @@
           <w:lang w:bidi="ar-EG"/>
         </w:rPr>
         <w:tab/>
-      </w:r>
-      <w:r>
-        <w:rPr>
-          <w:rFonts w:asciiTheme="majorBidi" w:hAnsiTheme="majorBidi" w:cstheme="majorBidi"/>
-          <w:sz w:val="32"/>
-          <w:szCs w:val="32"/>
-          <w:lang w:bidi="ar-EG"/>
-        </w:rPr>
-        <w:tab/>
-        <w:t>(</w:t>
-      </w:r>
-      <w:proofErr w:type="gramEnd"/>
-      <w:r>
-        <w:rPr>
-          <w:rFonts w:asciiTheme="majorBidi" w:hAnsiTheme="majorBidi" w:cstheme="majorBidi"/>
-          <w:sz w:val="32"/>
-          <w:szCs w:val="32"/>
-          <w:lang w:bidi="ar-EG"/>
-        </w:rPr>
-        <w:t>S20)</w:t>
+        <w:t>(S20)</w:t>
       </w:r>
       <w:r>
         <w:rPr>
@@ -869,7 +859,7 @@
     </w:p>
     <w:p>
       <w:pPr>
-        <w:ind w:right="-360"/>
+        <w:ind w:left="-360" w:right="-360"/>
         <w:rPr>
           <w:rFonts w:asciiTheme="majorBidi" w:hAnsiTheme="majorBidi" w:cstheme="majorBidi"/>
           <w:b/>
@@ -883,7 +873,7 @@
     <w:p>
       <w:pPr>
         <w:spacing w:after="0"/>
-        <w:ind w:right="-360"/>
+        <w:ind w:left="-360" w:right="-360"/>
         <w:jc w:val="center"/>
         <w:rPr>
           <w:rFonts w:asciiTheme="majorBidi" w:hAnsiTheme="majorBidi" w:cstheme="majorBidi"/>
@@ -908,7 +898,7 @@
     </w:p>
     <w:p>
       <w:pPr>
-        <w:ind w:right="-360"/>
+        <w:ind w:left="-360" w:right="-360"/>
         <w:jc w:val="center"/>
         <w:rPr>
           <w:rFonts w:asciiTheme="majorBidi" w:hAnsiTheme="majorBidi" w:cstheme="majorBidi"/>
@@ -946,14 +936,38 @@
     </w:p>
     <w:p>
       <w:pPr>
-        <w:rPr>
-          <w:rFonts w:asciiTheme="majorBidi" w:hAnsiTheme="majorBidi" w:cstheme="majorBidi"/>
-          <w:b/>
-          <w:bCs/>
-          <w:lang w:bidi="ar-EG"/>
-        </w:rPr>
-      </w:pPr>
-      <w:r>
+        <w:pStyle w:val="ListParagraph"/>
+        <w:numPr>
+          <w:ilvl w:val="0"/>
+          <w:numId w:val="2"/>
+        </w:numPr>
+        <w:ind w:right="-360"/>
+        <w:rPr>
+          <w:rFonts w:asciiTheme="majorBidi" w:hAnsiTheme="majorBidi" w:cstheme="majorBidi"/>
+          <w:b/>
+          <w:bCs/>
+          <w:sz w:val="40"/>
+          <w:szCs w:val="40"/>
+          <w:lang w:bidi="ar-EG"/>
+        </w:rPr>
+      </w:pPr>
+      <w:r>
+        <w:rPr>
+          <w:rFonts w:asciiTheme="majorBidi" w:hAnsiTheme="majorBidi" w:cstheme="majorBidi"/>
+          <w:b/>
+          <w:bCs/>
+          <w:sz w:val="40"/>
+          <w:szCs w:val="40"/>
+          <w:lang w:bidi="ar-EG"/>
+        </w:rPr>
+        <w:lastRenderedPageBreak/>
+        <w:t>ERD:</w:t>
+      </w:r>
+    </w:p>
+    <w:p>
+      <w:pPr>
+        <w:pStyle w:val="ListParagraph"/>
+        <w:ind w:left="360" w:right="-360"/>
         <w:rPr>
           <w:rFonts w:asciiTheme="majorBidi" w:hAnsiTheme="majorBidi" w:cstheme="majorBidi"/>
           <w:b/>
@@ -962,7 +976,381 @@
           <w:szCs w:val="44"/>
           <w:lang w:bidi="ar-EG"/>
         </w:rPr>
+      </w:pPr>
+      <w:r>
+        <w:rPr>
+          <w:rFonts w:asciiTheme="majorBidi" w:hAnsiTheme="majorBidi" w:cstheme="majorBidi"/>
+          <w:b/>
+          <w:bCs/>
+          <w:sz w:val="44"/>
+          <w:szCs w:val="44"/>
+          <w:lang w:bidi="ar-EG"/>
+        </w:rPr>
         <w:br w:type="page"/>
+      </w:r>
+    </w:p>
+    <w:p>
+      <w:pPr>
+        <w:pStyle w:val="ListParagraph"/>
+        <w:numPr>
+          <w:ilvl w:val="0"/>
+          <w:numId w:val="2"/>
+        </w:numPr>
+        <w:spacing w:line="360" w:lineRule="auto"/>
+        <w:ind w:right="-360"/>
+        <w:rPr>
+          <w:rFonts w:asciiTheme="majorBidi" w:hAnsiTheme="majorBidi" w:cstheme="majorBidi"/>
+          <w:b/>
+          <w:bCs/>
+          <w:sz w:val="40"/>
+          <w:szCs w:val="40"/>
+          <w:lang w:bidi="ar-EG"/>
+        </w:rPr>
+      </w:pPr>
+      <w:r>
+        <w:rPr>
+          <w:rFonts w:asciiTheme="majorBidi" w:hAnsiTheme="majorBidi" w:cstheme="majorBidi"/>
+          <w:b/>
+          <w:bCs/>
+          <w:sz w:val="40"/>
+          <w:szCs w:val="40"/>
+          <w:lang w:bidi="ar-EG"/>
+        </w:rPr>
+        <w:lastRenderedPageBreak/>
+        <w:t>Requirements:</w:t>
+      </w:r>
+    </w:p>
+    <w:p>
+      <w:pPr>
+        <w:pStyle w:val="ListParagraph"/>
+        <w:numPr>
+          <w:ilvl w:val="0"/>
+          <w:numId w:val="4"/>
+        </w:numPr>
+        <w:ind w:right="-360"/>
+        <w:rPr>
+          <w:rFonts w:asciiTheme="majorBidi" w:hAnsiTheme="majorBidi" w:cstheme="majorBidi"/>
+          <w:b/>
+          <w:bCs/>
+          <w:sz w:val="28"/>
+          <w:szCs w:val="28"/>
+          <w:lang w:bidi="ar-EG"/>
+        </w:rPr>
+      </w:pPr>
+      <w:r>
+        <w:rPr>
+          <w:rFonts w:asciiTheme="majorBidi" w:hAnsiTheme="majorBidi" w:cstheme="majorBidi"/>
+          <w:b/>
+          <w:bCs/>
+          <w:sz w:val="28"/>
+          <w:szCs w:val="28"/>
+          <w:lang w:bidi="ar-EG"/>
+        </w:rPr>
+        <w:t>What was the most bought product? (That had maximum number</w:t>
+      </w:r>
+      <w:r>
+        <w:rPr>
+          <w:rFonts w:asciiTheme="majorBidi" w:hAnsiTheme="majorBidi" w:cstheme="majorBidi"/>
+          <w:b/>
+          <w:bCs/>
+          <w:sz w:val="28"/>
+          <w:szCs w:val="28"/>
+          <w:lang w:bidi="ar-EG"/>
+        </w:rPr>
+        <w:t xml:space="preserve"> </w:t>
+      </w:r>
+      <w:r>
+        <w:rPr>
+          <w:rFonts w:asciiTheme="majorBidi" w:hAnsiTheme="majorBidi" w:cstheme="majorBidi"/>
+          <w:b/>
+          <w:bCs/>
+          <w:sz w:val="28"/>
+          <w:szCs w:val="28"/>
+          <w:lang w:bidi="ar-EG"/>
+        </w:rPr>
+        <w:t>of customers)</w:t>
+      </w:r>
+    </w:p>
+    <w:p>
+      <w:pPr>
+        <w:pStyle w:val="ListParagraph"/>
+        <w:numPr>
+          <w:ilvl w:val="0"/>
+          <w:numId w:val="4"/>
+        </w:numPr>
+        <w:ind w:right="-360"/>
+        <w:rPr>
+          <w:rFonts w:asciiTheme="majorBidi" w:hAnsiTheme="majorBidi" w:cstheme="majorBidi"/>
+          <w:b/>
+          <w:bCs/>
+          <w:sz w:val="28"/>
+          <w:szCs w:val="28"/>
+          <w:lang w:bidi="ar-EG"/>
+        </w:rPr>
+      </w:pPr>
+      <w:r>
+        <w:rPr>
+          <w:rFonts w:asciiTheme="majorBidi" w:hAnsiTheme="majorBidi" w:cstheme="majorBidi"/>
+          <w:b/>
+          <w:bCs/>
+          <w:sz w:val="28"/>
+          <w:szCs w:val="28"/>
+          <w:lang w:bidi="ar-EG"/>
+        </w:rPr>
+        <w:t>What was the product that has no customers for a specific month?</w:t>
+      </w:r>
+      <w:r>
+        <w:rPr>
+          <w:rFonts w:asciiTheme="majorBidi" w:hAnsiTheme="majorBidi" w:cstheme="majorBidi"/>
+          <w:b/>
+          <w:bCs/>
+          <w:sz w:val="28"/>
+          <w:szCs w:val="28"/>
+          <w:lang w:bidi="ar-EG"/>
+        </w:rPr>
+        <w:t xml:space="preserve"> </w:t>
+      </w:r>
+      <w:r>
+        <w:rPr>
+          <w:rFonts w:asciiTheme="majorBidi" w:hAnsiTheme="majorBidi" w:cstheme="majorBidi"/>
+          <w:b/>
+          <w:bCs/>
+          <w:sz w:val="28"/>
+          <w:szCs w:val="28"/>
+          <w:lang w:bidi="ar-EG"/>
+        </w:rPr>
+        <w:t>(never bought)</w:t>
+      </w:r>
+    </w:p>
+    <w:p>
+      <w:pPr>
+        <w:pStyle w:val="ListParagraph"/>
+        <w:numPr>
+          <w:ilvl w:val="0"/>
+          <w:numId w:val="4"/>
+        </w:numPr>
+        <w:ind w:right="-360"/>
+        <w:rPr>
+          <w:rFonts w:asciiTheme="majorBidi" w:hAnsiTheme="majorBidi" w:cstheme="majorBidi"/>
+          <w:b/>
+          <w:bCs/>
+          <w:sz w:val="28"/>
+          <w:szCs w:val="28"/>
+          <w:lang w:bidi="ar-EG"/>
+        </w:rPr>
+      </w:pPr>
+      <w:r>
+        <w:rPr>
+          <w:rFonts w:asciiTheme="majorBidi" w:hAnsiTheme="majorBidi" w:cstheme="majorBidi"/>
+          <w:b/>
+          <w:bCs/>
+          <w:sz w:val="28"/>
+          <w:szCs w:val="28"/>
+          <w:lang w:bidi="ar-EG"/>
+        </w:rPr>
+        <w:t xml:space="preserve">Who was the customer that did not buy any </w:t>
+      </w:r>
+      <w:proofErr w:type="gramStart"/>
+      <w:r>
+        <w:rPr>
+          <w:rFonts w:asciiTheme="majorBidi" w:hAnsiTheme="majorBidi" w:cstheme="majorBidi"/>
+          <w:b/>
+          <w:bCs/>
+          <w:sz w:val="28"/>
+          <w:szCs w:val="28"/>
+          <w:lang w:bidi="ar-EG"/>
+        </w:rPr>
+        <w:t>product</w:t>
+      </w:r>
+      <w:proofErr w:type="gramEnd"/>
+      <w:r>
+        <w:rPr>
+          <w:rFonts w:asciiTheme="majorBidi" w:hAnsiTheme="majorBidi" w:cstheme="majorBidi"/>
+          <w:b/>
+          <w:bCs/>
+          <w:sz w:val="28"/>
+          <w:szCs w:val="28"/>
+          <w:lang w:bidi="ar-EG"/>
+        </w:rPr>
+        <w:t xml:space="preserve"> </w:t>
+      </w:r>
+      <w:proofErr w:type="gramStart"/>
+      <w:r>
+        <w:rPr>
+          <w:rFonts w:asciiTheme="majorBidi" w:hAnsiTheme="majorBidi" w:cstheme="majorBidi"/>
+          <w:b/>
+          <w:bCs/>
+          <w:sz w:val="28"/>
+          <w:szCs w:val="28"/>
+          <w:lang w:bidi="ar-EG"/>
+        </w:rPr>
+        <w:t>since</w:t>
+      </w:r>
+      <w:proofErr w:type="gramEnd"/>
+      <w:r>
+        <w:rPr>
+          <w:rFonts w:asciiTheme="majorBidi" w:hAnsiTheme="majorBidi" w:cstheme="majorBidi"/>
+          <w:b/>
+          <w:bCs/>
+          <w:sz w:val="28"/>
+          <w:szCs w:val="28"/>
+          <w:lang w:bidi="ar-EG"/>
+        </w:rPr>
+        <w:t xml:space="preserve"> one year?</w:t>
+      </w:r>
+    </w:p>
+    <w:p>
+      <w:pPr>
+        <w:pStyle w:val="ListParagraph"/>
+        <w:numPr>
+          <w:ilvl w:val="0"/>
+          <w:numId w:val="4"/>
+        </w:numPr>
+        <w:ind w:right="-360"/>
+        <w:rPr>
+          <w:rFonts w:asciiTheme="majorBidi" w:hAnsiTheme="majorBidi" w:cstheme="majorBidi"/>
+          <w:b/>
+          <w:bCs/>
+          <w:sz w:val="28"/>
+          <w:szCs w:val="28"/>
+          <w:lang w:bidi="ar-EG"/>
+        </w:rPr>
+      </w:pPr>
+      <w:r>
+        <w:rPr>
+          <w:rFonts w:asciiTheme="majorBidi" w:hAnsiTheme="majorBidi" w:cstheme="majorBidi"/>
+          <w:b/>
+          <w:bCs/>
+          <w:sz w:val="28"/>
+          <w:szCs w:val="28"/>
+          <w:lang w:bidi="ar-EG"/>
+        </w:rPr>
+        <w:t>Who was the customer that made the highest purchase this month?</w:t>
+      </w:r>
+    </w:p>
+    <w:p>
+      <w:pPr>
+        <w:pStyle w:val="ListParagraph"/>
+        <w:numPr>
+          <w:ilvl w:val="0"/>
+          <w:numId w:val="4"/>
+        </w:numPr>
+        <w:ind w:right="-360"/>
+        <w:rPr>
+          <w:rFonts w:asciiTheme="majorBidi" w:hAnsiTheme="majorBidi" w:cstheme="majorBidi"/>
+          <w:b/>
+          <w:bCs/>
+          <w:sz w:val="28"/>
+          <w:szCs w:val="28"/>
+          <w:lang w:bidi="ar-EG"/>
+        </w:rPr>
+      </w:pPr>
+      <w:r>
+        <w:rPr>
+          <w:rFonts w:asciiTheme="majorBidi" w:hAnsiTheme="majorBidi" w:cstheme="majorBidi"/>
+          <w:b/>
+          <w:bCs/>
+          <w:sz w:val="28"/>
+          <w:szCs w:val="28"/>
+          <w:lang w:bidi="ar-EG"/>
+        </w:rPr>
+        <w:t>I</w:t>
+      </w:r>
+      <w:r>
+        <w:rPr>
+          <w:rFonts w:asciiTheme="majorBidi" w:hAnsiTheme="majorBidi" w:cstheme="majorBidi"/>
+          <w:b/>
+          <w:bCs/>
+          <w:sz w:val="28"/>
+          <w:szCs w:val="28"/>
+          <w:lang w:bidi="ar-EG"/>
+        </w:rPr>
+        <w:t>s</w:t>
+      </w:r>
+      <w:r>
+        <w:rPr>
+          <w:rFonts w:asciiTheme="majorBidi" w:hAnsiTheme="majorBidi" w:cstheme="majorBidi"/>
+          <w:b/>
+          <w:bCs/>
+          <w:sz w:val="28"/>
+          <w:szCs w:val="28"/>
+          <w:lang w:bidi="ar-EG"/>
+        </w:rPr>
+        <w:t xml:space="preserve"> the supermarket selling electric appliances more or food</w:t>
+      </w:r>
+      <w:r>
+        <w:rPr>
+          <w:rFonts w:asciiTheme="majorBidi" w:hAnsiTheme="majorBidi" w:cstheme="majorBidi" w:hint="cs"/>
+          <w:b/>
+          <w:bCs/>
+          <w:sz w:val="28"/>
+          <w:szCs w:val="28"/>
+          <w:rtl/>
+          <w:lang w:bidi="ar-EG"/>
+        </w:rPr>
+        <w:t xml:space="preserve"> </w:t>
+      </w:r>
+      <w:r>
+        <w:rPr>
+          <w:rFonts w:asciiTheme="majorBidi" w:hAnsiTheme="majorBidi" w:cstheme="majorBidi"/>
+          <w:b/>
+          <w:bCs/>
+          <w:sz w:val="28"/>
+          <w:szCs w:val="28"/>
+          <w:lang w:bidi="ar-EG"/>
+        </w:rPr>
+        <w:t>products more?</w:t>
+      </w:r>
+    </w:p>
+    <w:p>
+      <w:pPr>
+        <w:pStyle w:val="ListParagraph"/>
+        <w:numPr>
+          <w:ilvl w:val="0"/>
+          <w:numId w:val="4"/>
+        </w:numPr>
+        <w:ind w:right="-360"/>
+        <w:rPr>
+          <w:rFonts w:asciiTheme="majorBidi" w:hAnsiTheme="majorBidi" w:cstheme="majorBidi"/>
+          <w:b/>
+          <w:bCs/>
+          <w:sz w:val="28"/>
+          <w:szCs w:val="28"/>
+          <w:lang w:bidi="ar-EG"/>
+        </w:rPr>
+      </w:pPr>
+      <w:r>
+        <w:rPr>
+          <w:rFonts w:asciiTheme="majorBidi" w:hAnsiTheme="majorBidi" w:cstheme="majorBidi"/>
+          <w:b/>
+          <w:bCs/>
+          <w:sz w:val="28"/>
+          <w:szCs w:val="28"/>
+          <w:lang w:bidi="ar-EG"/>
+        </w:rPr>
+        <w:t>For each product, retrieve all its information and the number of</w:t>
+      </w:r>
+      <w:r>
+        <w:rPr>
+          <w:rFonts w:asciiTheme="majorBidi" w:hAnsiTheme="majorBidi" w:cstheme="majorBidi"/>
+          <w:b/>
+          <w:bCs/>
+          <w:sz w:val="28"/>
+          <w:szCs w:val="28"/>
+          <w:lang w:bidi="ar-EG"/>
+        </w:rPr>
+        <w:t xml:space="preserve"> </w:t>
+      </w:r>
+      <w:r>
+        <w:rPr>
+          <w:rFonts w:asciiTheme="majorBidi" w:hAnsiTheme="majorBidi" w:cstheme="majorBidi"/>
+          <w:b/>
+          <w:bCs/>
+          <w:sz w:val="28"/>
+          <w:szCs w:val="28"/>
+          <w:lang w:bidi="ar-EG"/>
+        </w:rPr>
+        <w:t>customers who bought it.</w:t>
       </w:r>
     </w:p>
     <w:sectPr>
@@ -1148,8 +1536,308 @@
       </w:rPr>
     </w:lvl>
   </w:abstractNum>
+  <w:abstractNum w:abstractNumId="1" w15:restartNumberingAfterBreak="0">
+    <w:nsid w:val="19033C79"/>
+    <w:multiLevelType w:val="hybridMultilevel"/>
+    <w:tmpl w:val="627C896E"/>
+    <w:lvl w:ilvl="0" w:tplc="04090001">
+      <w:start w:val="1"/>
+      <w:numFmt w:val="bullet"/>
+      <w:lvlText w:val=""/>
+      <w:lvlJc w:val="left"/>
+      <w:pPr>
+        <w:ind w:left="1080" w:hanging="360"/>
+      </w:pPr>
+      <w:rPr>
+        <w:rFonts w:ascii="Symbol" w:hAnsi="Symbol" w:hint="default"/>
+      </w:rPr>
+    </w:lvl>
+    <w:lvl w:ilvl="1" w:tplc="04090003" w:tentative="1">
+      <w:start w:val="1"/>
+      <w:numFmt w:val="bullet"/>
+      <w:lvlText w:val="o"/>
+      <w:lvlJc w:val="left"/>
+      <w:pPr>
+        <w:ind w:left="1800" w:hanging="360"/>
+      </w:pPr>
+      <w:rPr>
+        <w:rFonts w:ascii="Courier New" w:hAnsi="Courier New" w:cs="Courier New" w:hint="default"/>
+      </w:rPr>
+    </w:lvl>
+    <w:lvl w:ilvl="2" w:tplc="04090005" w:tentative="1">
+      <w:start w:val="1"/>
+      <w:numFmt w:val="bullet"/>
+      <w:lvlText w:val=""/>
+      <w:lvlJc w:val="left"/>
+      <w:pPr>
+        <w:ind w:left="2520" w:hanging="360"/>
+      </w:pPr>
+      <w:rPr>
+        <w:rFonts w:ascii="Wingdings" w:hAnsi="Wingdings" w:hint="default"/>
+      </w:rPr>
+    </w:lvl>
+    <w:lvl w:ilvl="3" w:tplc="04090001" w:tentative="1">
+      <w:start w:val="1"/>
+      <w:numFmt w:val="bullet"/>
+      <w:lvlText w:val=""/>
+      <w:lvlJc w:val="left"/>
+      <w:pPr>
+        <w:ind w:left="3240" w:hanging="360"/>
+      </w:pPr>
+      <w:rPr>
+        <w:rFonts w:ascii="Symbol" w:hAnsi="Symbol" w:hint="default"/>
+      </w:rPr>
+    </w:lvl>
+    <w:lvl w:ilvl="4" w:tplc="04090003" w:tentative="1">
+      <w:start w:val="1"/>
+      <w:numFmt w:val="bullet"/>
+      <w:lvlText w:val="o"/>
+      <w:lvlJc w:val="left"/>
+      <w:pPr>
+        <w:ind w:left="3960" w:hanging="360"/>
+      </w:pPr>
+      <w:rPr>
+        <w:rFonts w:ascii="Courier New" w:hAnsi="Courier New" w:cs="Courier New" w:hint="default"/>
+      </w:rPr>
+    </w:lvl>
+    <w:lvl w:ilvl="5" w:tplc="04090005" w:tentative="1">
+      <w:start w:val="1"/>
+      <w:numFmt w:val="bullet"/>
+      <w:lvlText w:val=""/>
+      <w:lvlJc w:val="left"/>
+      <w:pPr>
+        <w:ind w:left="4680" w:hanging="360"/>
+      </w:pPr>
+      <w:rPr>
+        <w:rFonts w:ascii="Wingdings" w:hAnsi="Wingdings" w:hint="default"/>
+      </w:rPr>
+    </w:lvl>
+    <w:lvl w:ilvl="6" w:tplc="04090001" w:tentative="1">
+      <w:start w:val="1"/>
+      <w:numFmt w:val="bullet"/>
+      <w:lvlText w:val=""/>
+      <w:lvlJc w:val="left"/>
+      <w:pPr>
+        <w:ind w:left="5400" w:hanging="360"/>
+      </w:pPr>
+      <w:rPr>
+        <w:rFonts w:ascii="Symbol" w:hAnsi="Symbol" w:hint="default"/>
+      </w:rPr>
+    </w:lvl>
+    <w:lvl w:ilvl="7" w:tplc="04090003" w:tentative="1">
+      <w:start w:val="1"/>
+      <w:numFmt w:val="bullet"/>
+      <w:lvlText w:val="o"/>
+      <w:lvlJc w:val="left"/>
+      <w:pPr>
+        <w:ind w:left="6120" w:hanging="360"/>
+      </w:pPr>
+      <w:rPr>
+        <w:rFonts w:ascii="Courier New" w:hAnsi="Courier New" w:cs="Courier New" w:hint="default"/>
+      </w:rPr>
+    </w:lvl>
+    <w:lvl w:ilvl="8" w:tplc="04090005" w:tentative="1">
+      <w:start w:val="1"/>
+      <w:numFmt w:val="bullet"/>
+      <w:lvlText w:val=""/>
+      <w:lvlJc w:val="left"/>
+      <w:pPr>
+        <w:ind w:left="6840" w:hanging="360"/>
+      </w:pPr>
+      <w:rPr>
+        <w:rFonts w:ascii="Wingdings" w:hAnsi="Wingdings" w:hint="default"/>
+      </w:rPr>
+    </w:lvl>
+  </w:abstractNum>
+  <w:abstractNum w:abstractNumId="2" w15:restartNumberingAfterBreak="0">
+    <w:nsid w:val="411A3A38"/>
+    <w:multiLevelType w:val="hybridMultilevel"/>
+    <w:tmpl w:val="1EEEF586"/>
+    <w:lvl w:ilvl="0" w:tplc="04090019">
+      <w:start w:val="1"/>
+      <w:numFmt w:val="lowerLetter"/>
+      <w:lvlText w:val="%1."/>
+      <w:lvlJc w:val="left"/>
+      <w:pPr>
+        <w:ind w:left="720" w:hanging="360"/>
+      </w:pPr>
+      <w:rPr>
+        <w:rFonts w:hint="default"/>
+      </w:rPr>
+    </w:lvl>
+    <w:lvl w:ilvl="1" w:tplc="04090019" w:tentative="1">
+      <w:start w:val="1"/>
+      <w:numFmt w:val="lowerLetter"/>
+      <w:lvlText w:val="%2."/>
+      <w:lvlJc w:val="left"/>
+      <w:pPr>
+        <w:ind w:left="1440" w:hanging="360"/>
+      </w:pPr>
+    </w:lvl>
+    <w:lvl w:ilvl="2" w:tplc="0409001B" w:tentative="1">
+      <w:start w:val="1"/>
+      <w:numFmt w:val="lowerRoman"/>
+      <w:lvlText w:val="%3."/>
+      <w:lvlJc w:val="right"/>
+      <w:pPr>
+        <w:ind w:left="2160" w:hanging="180"/>
+      </w:pPr>
+    </w:lvl>
+    <w:lvl w:ilvl="3" w:tplc="0409000F" w:tentative="1">
+      <w:start w:val="1"/>
+      <w:numFmt w:val="decimal"/>
+      <w:lvlText w:val="%4."/>
+      <w:lvlJc w:val="left"/>
+      <w:pPr>
+        <w:ind w:left="2880" w:hanging="360"/>
+      </w:pPr>
+    </w:lvl>
+    <w:lvl w:ilvl="4" w:tplc="04090019" w:tentative="1">
+      <w:start w:val="1"/>
+      <w:numFmt w:val="lowerLetter"/>
+      <w:lvlText w:val="%5."/>
+      <w:lvlJc w:val="left"/>
+      <w:pPr>
+        <w:ind w:left="3600" w:hanging="360"/>
+      </w:pPr>
+    </w:lvl>
+    <w:lvl w:ilvl="5" w:tplc="0409001B" w:tentative="1">
+      <w:start w:val="1"/>
+      <w:numFmt w:val="lowerRoman"/>
+      <w:lvlText w:val="%6."/>
+      <w:lvlJc w:val="right"/>
+      <w:pPr>
+        <w:ind w:left="4320" w:hanging="180"/>
+      </w:pPr>
+    </w:lvl>
+    <w:lvl w:ilvl="6" w:tplc="0409000F" w:tentative="1">
+      <w:start w:val="1"/>
+      <w:numFmt w:val="decimal"/>
+      <w:lvlText w:val="%7."/>
+      <w:lvlJc w:val="left"/>
+      <w:pPr>
+        <w:ind w:left="5040" w:hanging="360"/>
+      </w:pPr>
+    </w:lvl>
+    <w:lvl w:ilvl="7" w:tplc="04090019" w:tentative="1">
+      <w:start w:val="1"/>
+      <w:numFmt w:val="lowerLetter"/>
+      <w:lvlText w:val="%8."/>
+      <w:lvlJc w:val="left"/>
+      <w:pPr>
+        <w:ind w:left="5760" w:hanging="360"/>
+      </w:pPr>
+    </w:lvl>
+    <w:lvl w:ilvl="8" w:tplc="0409001B" w:tentative="1">
+      <w:start w:val="1"/>
+      <w:numFmt w:val="lowerRoman"/>
+      <w:lvlText w:val="%9."/>
+      <w:lvlJc w:val="right"/>
+      <w:pPr>
+        <w:ind w:left="6480" w:hanging="180"/>
+      </w:pPr>
+    </w:lvl>
+  </w:abstractNum>
+  <w:abstractNum w:abstractNumId="3" w15:restartNumberingAfterBreak="0">
+    <w:nsid w:val="4B280D7A"/>
+    <w:multiLevelType w:val="hybridMultilevel"/>
+    <w:tmpl w:val="BA6A12F6"/>
+    <w:lvl w:ilvl="0" w:tplc="282C71CA">
+      <w:start w:val="1"/>
+      <w:numFmt w:val="upperRoman"/>
+      <w:lvlText w:val="%1."/>
+      <w:lvlJc w:val="left"/>
+      <w:pPr>
+        <w:ind w:left="360" w:hanging="720"/>
+      </w:pPr>
+      <w:rPr>
+        <w:rFonts w:hint="default"/>
+      </w:rPr>
+    </w:lvl>
+    <w:lvl w:ilvl="1" w:tplc="04090019" w:tentative="1">
+      <w:start w:val="1"/>
+      <w:numFmt w:val="lowerLetter"/>
+      <w:lvlText w:val="%2."/>
+      <w:lvlJc w:val="left"/>
+      <w:pPr>
+        <w:ind w:left="720" w:hanging="360"/>
+      </w:pPr>
+    </w:lvl>
+    <w:lvl w:ilvl="2" w:tplc="0409001B" w:tentative="1">
+      <w:start w:val="1"/>
+      <w:numFmt w:val="lowerRoman"/>
+      <w:lvlText w:val="%3."/>
+      <w:lvlJc w:val="right"/>
+      <w:pPr>
+        <w:ind w:left="1440" w:hanging="180"/>
+      </w:pPr>
+    </w:lvl>
+    <w:lvl w:ilvl="3" w:tplc="0409000F" w:tentative="1">
+      <w:start w:val="1"/>
+      <w:numFmt w:val="decimal"/>
+      <w:lvlText w:val="%4."/>
+      <w:lvlJc w:val="left"/>
+      <w:pPr>
+        <w:ind w:left="2160" w:hanging="360"/>
+      </w:pPr>
+    </w:lvl>
+    <w:lvl w:ilvl="4" w:tplc="04090019" w:tentative="1">
+      <w:start w:val="1"/>
+      <w:numFmt w:val="lowerLetter"/>
+      <w:lvlText w:val="%5."/>
+      <w:lvlJc w:val="left"/>
+      <w:pPr>
+        <w:ind w:left="2880" w:hanging="360"/>
+      </w:pPr>
+    </w:lvl>
+    <w:lvl w:ilvl="5" w:tplc="0409001B" w:tentative="1">
+      <w:start w:val="1"/>
+      <w:numFmt w:val="lowerRoman"/>
+      <w:lvlText w:val="%6."/>
+      <w:lvlJc w:val="right"/>
+      <w:pPr>
+        <w:ind w:left="3600" w:hanging="180"/>
+      </w:pPr>
+    </w:lvl>
+    <w:lvl w:ilvl="6" w:tplc="0409000F" w:tentative="1">
+      <w:start w:val="1"/>
+      <w:numFmt w:val="decimal"/>
+      <w:lvlText w:val="%7."/>
+      <w:lvlJc w:val="left"/>
+      <w:pPr>
+        <w:ind w:left="4320" w:hanging="360"/>
+      </w:pPr>
+    </w:lvl>
+    <w:lvl w:ilvl="7" w:tplc="04090019" w:tentative="1">
+      <w:start w:val="1"/>
+      <w:numFmt w:val="lowerLetter"/>
+      <w:lvlText w:val="%8."/>
+      <w:lvlJc w:val="left"/>
+      <w:pPr>
+        <w:ind w:left="5040" w:hanging="360"/>
+      </w:pPr>
+    </w:lvl>
+    <w:lvl w:ilvl="8" w:tplc="0409001B" w:tentative="1">
+      <w:start w:val="1"/>
+      <w:numFmt w:val="lowerRoman"/>
+      <w:lvlText w:val="%9."/>
+      <w:lvlJc w:val="right"/>
+      <w:pPr>
+        <w:ind w:left="5760" w:hanging="180"/>
+      </w:pPr>
+    </w:lvl>
+  </w:abstractNum>
   <w:num w:numId="1" w16cid:durableId="169024357">
     <w:abstractNumId w:val="0"/>
+  </w:num>
+  <w:num w:numId="2" w16cid:durableId="1187331776">
+    <w:abstractNumId w:val="3"/>
+  </w:num>
+  <w:num w:numId="3" w16cid:durableId="727847967">
+    <w:abstractNumId w:val="1"/>
+  </w:num>
+  <w:num w:numId="4" w16cid:durableId="116485881">
+    <w:abstractNumId w:val="2"/>
   </w:num>
 </w:numbering>
 </file>

</xml_diff>

<commit_message>
Edited in word file & Added pdf file...
</commit_message>
<xml_diff>
--- a/2-Alia Magdy-Super Market-Phase 1.docx
+++ b/2-Alia Magdy-Super Market-Phase 1.docx
@@ -937,6 +937,20 @@
     <w:p>
       <w:pPr>
         <w:pStyle w:val="ListParagraph"/>
+        <w:ind w:left="360" w:right="-360"/>
+        <w:rPr>
+          <w:rFonts w:asciiTheme="majorBidi" w:hAnsiTheme="majorBidi" w:cstheme="majorBidi"/>
+          <w:b/>
+          <w:bCs/>
+          <w:sz w:val="40"/>
+          <w:szCs w:val="40"/>
+          <w:lang w:bidi="ar-EG"/>
+        </w:rPr>
+      </w:pPr>
+    </w:p>
+    <w:p>
+      <w:pPr>
+        <w:pStyle w:val="ListParagraph"/>
         <w:numPr>
           <w:ilvl w:val="0"/>
           <w:numId w:val="2"/>
@@ -956,11 +970,75 @@
           <w:rFonts w:asciiTheme="majorBidi" w:hAnsiTheme="majorBidi" w:cstheme="majorBidi"/>
           <w:b/>
           <w:bCs/>
+          <w:sz w:val="44"/>
+          <w:szCs w:val="44"/>
+          <w:lang w:bidi="ar-EG"/>
+        </w:rPr>
+        <w:drawing>
+          <wp:anchor distT="0" distB="0" distL="114300" distR="114300" simplePos="0" relativeHeight="251660288" behindDoc="0" locked="0" layoutInCell="1" allowOverlap="1" wp14:anchorId="0D6C645B" wp14:editId="5FD5255A">
+            <wp:simplePos x="0" y="0"/>
+            <wp:positionH relativeFrom="margin">
+              <wp:align>center</wp:align>
+            </wp:positionH>
+            <wp:positionV relativeFrom="margin">
+              <wp:align>center</wp:align>
+            </wp:positionV>
+            <wp:extent cx="7112000" cy="4488815"/>
+            <wp:effectExtent l="0" t="0" r="0" b="6985"/>
+            <wp:wrapSquare wrapText="bothSides"/>
+            <wp:docPr id="1829851847" name="Picture 1" descr="A diagram of a function&#10;&#10;AI-generated content may be incorrect."/>
+            <wp:cNvGraphicFramePr>
+              <a:graphicFrameLocks xmlns:a="http://schemas.openxmlformats.org/drawingml/2006/main" noChangeAspect="1"/>
+            </wp:cNvGraphicFramePr>
+            <a:graphic xmlns:a="http://schemas.openxmlformats.org/drawingml/2006/main">
+              <a:graphicData uri="http://schemas.openxmlformats.org/drawingml/2006/picture">
+                <pic:pic xmlns:pic="http://schemas.openxmlformats.org/drawingml/2006/picture">
+                  <pic:nvPicPr>
+                    <pic:cNvPr id="1829851847" name="Picture 1" descr="A diagram of a function&#10;&#10;AI-generated content may be incorrect."/>
+                    <pic:cNvPicPr/>
+                  </pic:nvPicPr>
+                  <pic:blipFill>
+                    <a:blip r:embed="rId10">
+                      <a:extLst>
+                        <a:ext uri="{28A0092B-C50C-407E-A947-70E740481C1C}">
+                          <a14:useLocalDpi xmlns:a14="http://schemas.microsoft.com/office/drawing/2010/main" val="0"/>
+                        </a:ext>
+                      </a:extLst>
+                    </a:blip>
+                    <a:stretch>
+                      <a:fillRect/>
+                    </a:stretch>
+                  </pic:blipFill>
+                  <pic:spPr>
+                    <a:xfrm>
+                      <a:off x="0" y="0"/>
+                      <a:ext cx="7112000" cy="4488815"/>
+                    </a:xfrm>
+                    <a:prstGeom prst="rect">
+                      <a:avLst/>
+                    </a:prstGeom>
+                  </pic:spPr>
+                </pic:pic>
+              </a:graphicData>
+            </a:graphic>
+            <wp14:sizeRelH relativeFrom="margin">
+              <wp14:pctWidth>0</wp14:pctWidth>
+            </wp14:sizeRelH>
+            <wp14:sizeRelV relativeFrom="margin">
+              <wp14:pctHeight>0</wp14:pctHeight>
+            </wp14:sizeRelV>
+          </wp:anchor>
+        </w:drawing>
+      </w:r>
+      <w:r>
+        <w:rPr>
+          <w:rFonts w:asciiTheme="majorBidi" w:hAnsiTheme="majorBidi" w:cstheme="majorBidi"/>
+          <w:b/>
+          <w:bCs/>
           <w:sz w:val="40"/>
           <w:szCs w:val="40"/>
           <w:lang w:bidi="ar-EG"/>
         </w:rPr>
-        <w:lastRenderedPageBreak/>
         <w:t>ERD:</w:t>
       </w:r>
     </w:p>
@@ -969,11 +1047,12 @@
         <w:pStyle w:val="ListParagraph"/>
         <w:ind w:left="360" w:right="-360"/>
         <w:rPr>
-          <w:rFonts w:asciiTheme="majorBidi" w:hAnsiTheme="majorBidi" w:cstheme="majorBidi"/>
+          <w:rFonts w:asciiTheme="majorBidi" w:hAnsiTheme="majorBidi" w:cstheme="majorBidi" w:hint="cs"/>
           <w:b/>
           <w:bCs/>
           <w:sz w:val="44"/>
           <w:szCs w:val="44"/>
+          <w:rtl/>
           <w:lang w:bidi="ar-EG"/>
         </w:rPr>
       </w:pPr>
@@ -1354,6 +1433,7 @@
       </w:r>
     </w:p>
     <w:sectPr>
+      <w:footerReference w:type="default" r:id="rId11"/>
       <w:pgSz w:w="12240" w:h="15840"/>
       <w:pgMar w:top="1260" w:right="1440" w:bottom="990" w:left="1440" w:header="720" w:footer="720" w:gutter="0"/>
       <w:pgBorders w:offsetFrom="page">
@@ -1363,6 +1443,7 @@
         <w:right w:val="single" w:sz="4" w:space="24" w:color="auto"/>
       </w:pgBorders>
       <w:cols w:space="720"/>
+      <w:titlePg/>
       <w:docGrid w:linePitch="360"/>
     </w:sectPr>
   </w:body>
@@ -1392,6 +1473,59 @@
     </w:p>
   </w:endnote>
 </w:endnotes>
+</file>
+
+<file path=word/footer1.xml><?xml version="1.0" encoding="utf-8"?>
+<w:ftr xmlns:wpc="http://schemas.microsoft.com/office/word/2010/wordprocessingCanvas" xmlns:cx="http://schemas.microsoft.com/office/drawing/2014/chartex" xmlns:cx1="http://schemas.microsoft.com/office/drawing/2015/9/8/chartex" xmlns:cx2="http://schemas.microsoft.com/office/drawing/2015/10/21/chartex" xmlns:cx3="http://schemas.microsoft.com/office/drawing/2016/5/9/chartex" xmlns:cx4="http://schemas.microsoft.com/office/drawing/2016/5/10/chartex" xmlns:cx5="http://schemas.microsoft.com/office/drawing/2016/5/11/chartex" xmlns:cx6="http://schemas.microsoft.com/office/drawing/2016/5/12/chartex" xmlns:cx7="http://schemas.microsoft.com/office/drawing/2016/5/13/chartex" xmlns:cx8="http://schemas.microsoft.com/office/drawing/2016/5/14/chartex" xmlns:mc="http://schemas.openxmlformats.org/markup-compatibility/2006" xmlns:aink="http://schemas.microsoft.com/office/drawing/2016/ink" xmlns:am3d="http://schemas.microsoft.com/office/drawing/2017/model3d" xmlns:o="urn:schemas-microsoft-com:office:office" xmlns:oel="http://schemas.microsoft.com/office/2019/extlst" xmlns:r="http://schemas.openxmlformats.org/officeDocument/2006/relationships" xmlns:m="http://schemas.openxmlformats.org/officeDocument/2006/math" xmlns:v="urn:schemas-microsoft-com:vml" xmlns:wp14="http://schemas.microsoft.com/office/word/2010/wordprocessingDrawing" xmlns:wp="http://schemas.openxmlformats.org/drawingml/2006/wordprocessingDrawing" xmlns:w10="urn:schemas-microsoft-com:office:word" xmlns:w="http://schemas.openxmlformats.org/wordprocessingml/2006/main" xmlns:w14="http://schemas.microsoft.com/office/word/2010/wordml" xmlns:w15="http://schemas.microsoft.com/office/word/2012/wordml" xmlns:w16cex="http://schemas.microsoft.com/office/word/2018/wordml/cex" xmlns:w16cid="http://schemas.microsoft.com/office/word/2016/wordml/cid" xmlns:w16="http://schemas.microsoft.com/office/word/2018/wordml" xmlns:w16du="http://schemas.microsoft.com/office/word/2023/wordml/word16du" xmlns:w16sdtdh="http://schemas.microsoft.com/office/word/2020/wordml/sdtdatahash" xmlns:w16sdtfl="http://schemas.microsoft.com/office/word/2024/wordml/sdtformatlock" xmlns:w16se="http://schemas.microsoft.com/office/word/2015/wordml/symex" xmlns:wpg="http://schemas.microsoft.com/office/word/2010/wordprocessingGroup" xmlns:wpi="http://schemas.microsoft.com/office/word/2010/wordprocessingInk" xmlns:wne="http://schemas.microsoft.com/office/word/2006/wordml" xmlns:wps="http://schemas.microsoft.com/office/word/2010/wordprocessingShape" mc:Ignorable="w14 w15 w16se w16cid w16 w16cex w16sdtdh w16sdtfl w16du wp14">
+  <w:sdt>
+    <w:sdtPr>
+      <w:id w:val="1549186132"/>
+      <w:docPartObj>
+        <w:docPartGallery w:val="Page Numbers (Bottom of Page)"/>
+        <w:docPartUnique/>
+      </w:docPartObj>
+    </w:sdtPr>
+    <w:sdtEndPr>
+      <w:rPr>
+        <w:noProof/>
+      </w:rPr>
+    </w:sdtEndPr>
+    <w:sdtContent>
+      <w:p>
+        <w:pPr>
+          <w:pStyle w:val="Footer"/>
+          <w:jc w:val="center"/>
+        </w:pPr>
+        <w:r>
+          <w:fldChar w:fldCharType="begin"/>
+        </w:r>
+        <w:r>
+          <w:instrText xml:space="preserve"> PAGE   \* MERGEFORMAT </w:instrText>
+        </w:r>
+        <w:r>
+          <w:fldChar w:fldCharType="separate"/>
+        </w:r>
+        <w:r>
+          <w:rPr>
+            <w:noProof/>
+          </w:rPr>
+          <w:t>2</w:t>
+        </w:r>
+        <w:r>
+          <w:rPr>
+            <w:noProof/>
+          </w:rPr>
+          <w:fldChar w:fldCharType="end"/>
+        </w:r>
+      </w:p>
+    </w:sdtContent>
+  </w:sdt>
+  <w:p>
+    <w:pPr>
+      <w:pStyle w:val="Footer"/>
+    </w:pPr>
+  </w:p>
+</w:ftr>
 </file>
 
 <file path=word/footnotes.xml><?xml version="1.0" encoding="utf-8"?>

</xml_diff>